<commit_message>
update file of 2019/08
update file of 2019/08
</commit_message>
<xml_diff>
--- a/核銷文件包/(00)-繳交文件自我審查表-(不須裝釘).docx
+++ b/核銷文件包/(00)-繳交文件自我審查表-(不須裝釘).docx
@@ -46,7 +46,15 @@
           <w:sz w:val="28"/>
           <w:szCs w:val="26"/>
         </w:rPr>
-        <w:t>第二期款請領暨期中執行工作報告</w:t>
+        <w:t>請款領暨</w:t>
+      </w:r>
+      <w:r>
+        <w:rPr>
+          <w:rFonts w:ascii="標楷體" w:eastAsia="標楷體" w:hAnsi="標楷體" w:hint="eastAsia"/>
+          <w:sz w:val="28"/>
+          <w:szCs w:val="26"/>
+        </w:rPr>
+        <w:t>執行工作報告</w:t>
       </w:r>
       <w:r>
         <w:rPr>
@@ -900,7 +908,31 @@
                 <w:sz w:val="20"/>
                 <w:szCs w:val="20"/>
               </w:rPr>
-              <w:t>-(2</w:t>
+              <w:t>-</w:t>
+            </w:r>
+            <w:r>
+              <w:rPr>
+                <w:rFonts w:hint="eastAsia"/>
+                <w:sz w:val="20"/>
+                <w:szCs w:val="20"/>
+              </w:rPr>
+              <w:t>(</w:t>
+            </w:r>
+            <w:r>
+              <w:rPr>
+                <w:rFonts w:hint="eastAsia"/>
+                <w:sz w:val="20"/>
+                <w:szCs w:val="20"/>
+              </w:rPr>
+              <w:t>報告書額外付</w:t>
+            </w:r>
+            <w:r>
+              <w:rPr>
+                <w:rFonts w:hint="eastAsia"/>
+                <w:sz w:val="20"/>
+                <w:szCs w:val="20"/>
+              </w:rPr>
+              <w:t>1</w:t>
             </w:r>
             <w:r>
               <w:rPr>
@@ -909,22 +941,6 @@
                 <w:szCs w:val="20"/>
               </w:rPr>
               <w:t>份</w:t>
-            </w:r>
-            <w:r>
-              <w:rPr>
-                <w:rFonts w:hint="eastAsia"/>
-                <w:sz w:val="20"/>
-                <w:szCs w:val="20"/>
-              </w:rPr>
-              <w:t>1</w:t>
-            </w:r>
-            <w:r>
-              <w:rPr>
-                <w:rFonts w:hint="eastAsia"/>
-                <w:sz w:val="20"/>
-                <w:szCs w:val="20"/>
-              </w:rPr>
-              <w:t>份須裝釘報告書</w:t>
             </w:r>
             <w:r>
               <w:rPr>
@@ -1038,7 +1054,31 @@
                 <w:sz w:val="20"/>
                 <w:szCs w:val="20"/>
               </w:rPr>
-              <w:t>-(2</w:t>
+              <w:t>-</w:t>
+            </w:r>
+            <w:r>
+              <w:rPr>
+                <w:rFonts w:hint="eastAsia"/>
+                <w:sz w:val="20"/>
+                <w:szCs w:val="20"/>
+              </w:rPr>
+              <w:t>(</w:t>
+            </w:r>
+            <w:r>
+              <w:rPr>
+                <w:rFonts w:hint="eastAsia"/>
+                <w:sz w:val="20"/>
+                <w:szCs w:val="20"/>
+              </w:rPr>
+              <w:t>報告書額外付</w:t>
+            </w:r>
+            <w:r>
+              <w:rPr>
+                <w:rFonts w:hint="eastAsia"/>
+                <w:sz w:val="20"/>
+                <w:szCs w:val="20"/>
+              </w:rPr>
+              <w:t>1</w:t>
             </w:r>
             <w:r>
               <w:rPr>
@@ -1047,22 +1087,6 @@
                 <w:szCs w:val="20"/>
               </w:rPr>
               <w:t>份</w:t>
-            </w:r>
-            <w:r>
-              <w:rPr>
-                <w:rFonts w:hint="eastAsia"/>
-                <w:sz w:val="20"/>
-                <w:szCs w:val="20"/>
-              </w:rPr>
-              <w:t>1</w:t>
-            </w:r>
-            <w:r>
-              <w:rPr>
-                <w:rFonts w:hint="eastAsia"/>
-                <w:sz w:val="20"/>
-                <w:szCs w:val="20"/>
-              </w:rPr>
-              <w:t>份須裝釘報告書</w:t>
             </w:r>
             <w:r>
               <w:rPr>
@@ -1208,13 +1232,22 @@
           <w:p>
             <w:pPr>
               <w:rPr>
-                <w:rFonts w:hint="eastAsia"/>
-              </w:rPr>
-            </w:pPr>
-            <w:r>
+                <w:sz w:val="20"/>
+                <w:szCs w:val="20"/>
+              </w:rPr>
+            </w:pPr>
+            <w:r>
+              <w:rPr>
+                <w:sz w:val="20"/>
+                <w:szCs w:val="20"/>
+              </w:rPr>
               <w:t>格式不拘，以利審查</w:t>
             </w:r>
             <w:r>
+              <w:rPr>
+                <w:sz w:val="20"/>
+                <w:szCs w:val="20"/>
+              </w:rPr>
               <w:t>及成果呈現即可，視專案執行進度提供</w:t>
             </w:r>
           </w:p>
@@ -1280,7 +1313,31 @@
                 <w:sz w:val="20"/>
                 <w:szCs w:val="20"/>
               </w:rPr>
-              <w:t>-(2</w:t>
+              <w:t>-</w:t>
+            </w:r>
+            <w:r>
+              <w:rPr>
+                <w:rFonts w:hint="eastAsia"/>
+                <w:sz w:val="20"/>
+                <w:szCs w:val="20"/>
+              </w:rPr>
+              <w:t>(</w:t>
+            </w:r>
+            <w:r>
+              <w:rPr>
+                <w:rFonts w:hint="eastAsia"/>
+                <w:sz w:val="20"/>
+                <w:szCs w:val="20"/>
+              </w:rPr>
+              <w:t>報告書額外付</w:t>
+            </w:r>
+            <w:r>
+              <w:rPr>
+                <w:rFonts w:hint="eastAsia"/>
+                <w:sz w:val="20"/>
+                <w:szCs w:val="20"/>
+              </w:rPr>
+              <w:t>1</w:t>
             </w:r>
             <w:r>
               <w:rPr>
@@ -1289,22 +1346,6 @@
                 <w:szCs w:val="20"/>
               </w:rPr>
               <w:t>份</w:t>
-            </w:r>
-            <w:r>
-              <w:rPr>
-                <w:rFonts w:hint="eastAsia"/>
-                <w:sz w:val="20"/>
-                <w:szCs w:val="20"/>
-              </w:rPr>
-              <w:t>1</w:t>
-            </w:r>
-            <w:r>
-              <w:rPr>
-                <w:rFonts w:hint="eastAsia"/>
-                <w:sz w:val="20"/>
-                <w:szCs w:val="20"/>
-              </w:rPr>
-              <w:t>份須裝釘報告書</w:t>
             </w:r>
             <w:r>
               <w:rPr>
@@ -1332,13 +1373,7 @@
               <w:rPr>
                 <w:rFonts w:hint="eastAsia"/>
               </w:rPr>
-              <w:t>請依序</w:t>
-            </w:r>
-            <w:r>
-              <w:rPr>
-                <w:rFonts w:hint="eastAsia"/>
-              </w:rPr>
-              <w:t>排列以迴紋針夾好</w:t>
+              <w:t>請依序排列以迴紋針夾好</w:t>
             </w:r>
           </w:p>
         </w:tc>
@@ -1358,14 +1393,22 @@
                 <w:sz w:val="20"/>
                 <w:szCs w:val="20"/>
               </w:rPr>
-              <w:t>6</w:t>
-            </w:r>
-            <w:r>
-              <w:rPr>
-                <w:sz w:val="20"/>
-                <w:szCs w:val="20"/>
-              </w:rPr>
-              <w:t>份釘在報告書中，一份額外附上</w:t>
+              <w:t>報告書中</w:t>
+            </w:r>
+            <w:r>
+              <w:rPr>
+                <w:rFonts w:hint="eastAsia"/>
+                <w:sz w:val="20"/>
+                <w:szCs w:val="20"/>
+              </w:rPr>
+              <w:t>有附上</w:t>
+            </w:r>
+            <w:r>
+              <w:rPr>
+                <w:sz w:val="20"/>
+                <w:szCs w:val="20"/>
+              </w:rPr>
+              <w:t>，一份額外附上</w:t>
             </w:r>
           </w:p>
         </w:tc>
@@ -1430,7 +1473,31 @@
                 <w:sz w:val="20"/>
                 <w:szCs w:val="20"/>
               </w:rPr>
-              <w:t>-(2</w:t>
+              <w:t>-</w:t>
+            </w:r>
+            <w:r>
+              <w:rPr>
+                <w:rFonts w:hint="eastAsia"/>
+                <w:sz w:val="20"/>
+                <w:szCs w:val="20"/>
+              </w:rPr>
+              <w:t>(</w:t>
+            </w:r>
+            <w:r>
+              <w:rPr>
+                <w:rFonts w:hint="eastAsia"/>
+                <w:sz w:val="20"/>
+                <w:szCs w:val="20"/>
+              </w:rPr>
+              <w:t>報告書額外付</w:t>
+            </w:r>
+            <w:r>
+              <w:rPr>
+                <w:rFonts w:hint="eastAsia"/>
+                <w:sz w:val="20"/>
+                <w:szCs w:val="20"/>
+              </w:rPr>
+              <w:t>1</w:t>
             </w:r>
             <w:r>
               <w:rPr>
@@ -1439,22 +1506,6 @@
                 <w:szCs w:val="20"/>
               </w:rPr>
               <w:t>份</w:t>
-            </w:r>
-            <w:r>
-              <w:rPr>
-                <w:rFonts w:hint="eastAsia"/>
-                <w:sz w:val="20"/>
-                <w:szCs w:val="20"/>
-              </w:rPr>
-              <w:t>1</w:t>
-            </w:r>
-            <w:r>
-              <w:rPr>
-                <w:rFonts w:hint="eastAsia"/>
-                <w:sz w:val="20"/>
-                <w:szCs w:val="20"/>
-              </w:rPr>
-              <w:t>份須裝釘報告書</w:t>
             </w:r>
             <w:r>
               <w:rPr>
@@ -1493,18 +1544,32 @@
             </w:pPr>
             <w:r>
               <w:rPr>
-                <w:rFonts w:hint="eastAsia"/>
-                <w:sz w:val="20"/>
-                <w:szCs w:val="20"/>
-              </w:rPr>
-              <w:t>6</w:t>
-            </w:r>
-            <w:r>
-              <w:rPr>
-                <w:sz w:val="20"/>
-                <w:szCs w:val="20"/>
-              </w:rPr>
-              <w:t>份釘在報告書中，一份額外附上</w:t>
+                <w:sz w:val="20"/>
+                <w:szCs w:val="20"/>
+              </w:rPr>
+              <w:t>報告書</w:t>
+            </w:r>
+            <w:r>
+              <w:rPr>
+                <w:sz w:val="20"/>
+                <w:szCs w:val="20"/>
+              </w:rPr>
+              <w:t>中</w:t>
+            </w:r>
+            <w:r>
+              <w:rPr>
+                <w:rFonts w:hint="eastAsia"/>
+                <w:sz w:val="20"/>
+                <w:szCs w:val="20"/>
+              </w:rPr>
+              <w:t>有附上</w:t>
+            </w:r>
+            <w:r>
+              <w:rPr>
+                <w:sz w:val="20"/>
+                <w:szCs w:val="20"/>
+              </w:rPr>
+              <w:t>，一份額外附上</w:t>
             </w:r>
           </w:p>
         </w:tc>
@@ -1746,7 +1811,6 @@
                 <w:szCs w:val="20"/>
               </w:rPr>
             </w:pPr>
-            <w:bookmarkStart w:id="0" w:name="_GoBack"/>
             <w:r>
               <w:rPr>
                 <w:rFonts w:hint="eastAsia"/>
@@ -1802,7 +1866,6 @@
               </w:rPr>
               <w:t>張</w:t>
             </w:r>
-            <w:bookmarkEnd w:id="0"/>
           </w:p>
         </w:tc>
       </w:tr>
@@ -2287,7 +2350,6 @@
           <w:p>
             <w:pPr>
               <w:rPr>
-                <w:rFonts w:hint="eastAsia"/>
                 <w:sz w:val="20"/>
                 <w:szCs w:val="20"/>
               </w:rPr>
@@ -2330,6 +2392,242 @@
               </w:rPr>
               <w:t>請貼實，不重疊</w:t>
             </w:r>
+          </w:p>
+        </w:tc>
+      </w:tr>
+      <w:tr>
+        <w:trPr>
+          <w:trHeight w:val="64"/>
+          <w:jc w:val="center"/>
+        </w:trPr>
+        <w:tc>
+          <w:tcPr>
+            <w:tcW w:w="1706" w:type="dxa"/>
+            <w:vAlign w:val="center"/>
+          </w:tcPr>
+          <w:p>
+            <w:pPr>
+              <w:jc w:val="center"/>
+            </w:pPr>
+          </w:p>
+        </w:tc>
+        <w:tc>
+          <w:tcPr>
+            <w:tcW w:w="826" w:type="dxa"/>
+            <w:vAlign w:val="center"/>
+          </w:tcPr>
+          <w:p>
+            <w:pPr>
+              <w:jc w:val="center"/>
+              <w:rPr>
+                <w:rFonts w:hint="eastAsia"/>
+              </w:rPr>
+            </w:pPr>
+            <w:r>
+              <w:rPr>
+                <w:rFonts w:hint="eastAsia"/>
+              </w:rPr>
+              <w:t>11</w:t>
+            </w:r>
+          </w:p>
+        </w:tc>
+        <w:tc>
+          <w:tcPr>
+            <w:tcW w:w="4436" w:type="dxa"/>
+            <w:gridSpan w:val="2"/>
+            <w:vAlign w:val="center"/>
+          </w:tcPr>
+          <w:p>
+            <w:pPr>
+              <w:rPr>
+                <w:rFonts w:hint="eastAsia"/>
+                <w:sz w:val="20"/>
+                <w:szCs w:val="20"/>
+              </w:rPr>
+            </w:pPr>
+            <w:r>
+              <w:rPr>
+                <w:rFonts w:hint="eastAsia"/>
+                <w:sz w:val="20"/>
+                <w:szCs w:val="20"/>
+              </w:rPr>
+              <w:t>雲端繳交資料切結書</w:t>
+            </w:r>
+            <w:r>
+              <w:rPr>
+                <w:rFonts w:hint="eastAsia"/>
+                <w:sz w:val="20"/>
+                <w:szCs w:val="20"/>
+              </w:rPr>
+              <w:t>-(</w:t>
+            </w:r>
+            <w:r>
+              <w:rPr>
+                <w:rFonts w:hint="eastAsia"/>
+                <w:sz w:val="20"/>
+                <w:szCs w:val="20"/>
+              </w:rPr>
+              <w:t>不需裝訂</w:t>
+            </w:r>
+            <w:r>
+              <w:rPr>
+                <w:rFonts w:hint="eastAsia"/>
+                <w:sz w:val="20"/>
+                <w:szCs w:val="20"/>
+              </w:rPr>
+              <w:t>)</w:t>
+            </w:r>
+          </w:p>
+        </w:tc>
+        <w:tc>
+          <w:tcPr>
+            <w:tcW w:w="456" w:type="dxa"/>
+          </w:tcPr>
+          <w:p/>
+        </w:tc>
+        <w:tc>
+          <w:tcPr>
+            <w:tcW w:w="3105" w:type="dxa"/>
+          </w:tcPr>
+          <w:p>
+            <w:pPr>
+              <w:rPr>
+                <w:rFonts w:hint="eastAsia"/>
+                <w:sz w:val="20"/>
+                <w:szCs w:val="20"/>
+              </w:rPr>
+            </w:pPr>
+            <w:r>
+              <w:rPr>
+                <w:rFonts w:hint="eastAsia"/>
+                <w:sz w:val="20"/>
+                <w:szCs w:val="20"/>
+              </w:rPr>
+              <w:t>如未繳交檔案，雲端繳交時使用</w:t>
+            </w:r>
+          </w:p>
+        </w:tc>
+      </w:tr>
+      <w:tr>
+        <w:trPr>
+          <w:trHeight w:val="64"/>
+          <w:jc w:val="center"/>
+        </w:trPr>
+        <w:tc>
+          <w:tcPr>
+            <w:tcW w:w="1706" w:type="dxa"/>
+            <w:vAlign w:val="center"/>
+          </w:tcPr>
+          <w:p>
+            <w:pPr>
+              <w:jc w:val="center"/>
+            </w:pPr>
+          </w:p>
+        </w:tc>
+        <w:tc>
+          <w:tcPr>
+            <w:tcW w:w="826" w:type="dxa"/>
+            <w:vAlign w:val="center"/>
+          </w:tcPr>
+          <w:p>
+            <w:pPr>
+              <w:jc w:val="center"/>
+              <w:rPr>
+                <w:rFonts w:hint="eastAsia"/>
+              </w:rPr>
+            </w:pPr>
+            <w:r>
+              <w:rPr>
+                <w:rFonts w:hint="eastAsia"/>
+              </w:rPr>
+              <w:t>12</w:t>
+            </w:r>
+          </w:p>
+        </w:tc>
+        <w:tc>
+          <w:tcPr>
+            <w:tcW w:w="4436" w:type="dxa"/>
+            <w:gridSpan w:val="2"/>
+            <w:vAlign w:val="center"/>
+          </w:tcPr>
+          <w:p>
+            <w:pPr>
+              <w:rPr>
+                <w:rFonts w:hint="eastAsia"/>
+                <w:sz w:val="20"/>
+                <w:szCs w:val="20"/>
+              </w:rPr>
+            </w:pPr>
+            <w:r>
+              <w:rPr>
+                <w:rFonts w:hint="eastAsia"/>
+                <w:sz w:val="20"/>
+                <w:szCs w:val="20"/>
+              </w:rPr>
+              <w:t>支出證明單</w:t>
+            </w:r>
+            <w:r>
+              <w:rPr>
+                <w:rFonts w:hint="eastAsia"/>
+                <w:sz w:val="20"/>
+                <w:szCs w:val="20"/>
+              </w:rPr>
+              <w:t>-(</w:t>
+            </w:r>
+            <w:r>
+              <w:rPr>
+                <w:rFonts w:hint="eastAsia"/>
+                <w:sz w:val="20"/>
+                <w:szCs w:val="20"/>
+              </w:rPr>
+              <w:t>不需裝訂</w:t>
+            </w:r>
+            <w:r>
+              <w:rPr>
+                <w:rFonts w:hint="eastAsia"/>
+                <w:sz w:val="20"/>
+                <w:szCs w:val="20"/>
+              </w:rPr>
+              <w:t>)</w:t>
+            </w:r>
+          </w:p>
+        </w:tc>
+        <w:tc>
+          <w:tcPr>
+            <w:tcW w:w="456" w:type="dxa"/>
+          </w:tcPr>
+          <w:p/>
+        </w:tc>
+        <w:tc>
+          <w:tcPr>
+            <w:tcW w:w="3105" w:type="dxa"/>
+          </w:tcPr>
+          <w:p>
+            <w:pPr>
+              <w:rPr>
+                <w:rFonts w:hint="eastAsia"/>
+                <w:sz w:val="20"/>
+                <w:szCs w:val="20"/>
+              </w:rPr>
+            </w:pPr>
+            <w:r>
+              <w:rPr>
+                <w:rFonts w:hint="eastAsia"/>
+                <w:sz w:val="20"/>
+                <w:szCs w:val="20"/>
+              </w:rPr>
+              <w:t>如有自駕車時使用</w:t>
+            </w:r>
+            <w:r>
+              <w:rPr>
+                <w:rFonts w:hint="eastAsia"/>
+                <w:sz w:val="20"/>
+                <w:szCs w:val="20"/>
+              </w:rPr>
+              <w:t>，需以公車票價報支，貼於黏存單上。</w:t>
+            </w:r>
+            <w:bookmarkStart w:id="0" w:name="_GoBack"/>
+            <w:bookmarkEnd w:id="0"/>
           </w:p>
         </w:tc>
       </w:tr>

</xml_diff>